<commit_message>
Create HTML skeleton, update ID-index
</commit_message>
<xml_diff>
--- a/seek/resumes/03-16-2021_Jay-Sprout_Dev-Resume.docx
+++ b/seek/resumes/03-16-2021_Jay-Sprout_Dev-Resume.docx
@@ -140,6 +140,9 @@
         <w:t xml:space="preserve"> | </w:t>
       </w:r>
       <w:r>
+        <w:t xml:space="preserve">D3 | Node | </w:t>
+      </w:r>
+      <w:r>
         <w:t>HTML</w:t>
       </w:r>
       <w:r>
@@ -172,13 +175,19 @@
       <w:r>
         <w:t xml:space="preserve"> | XML</w:t>
       </w:r>
+      <w:r>
+        <w:t xml:space="preserve"> | SAM</w:t>
+      </w:r>
+      <w:r>
+        <w:t xml:space="preserve"> | OOP</w:t>
+      </w:r>
     </w:p>
     <w:p>
       <w:pPr>
         <w:jc w:val="center"/>
       </w:pPr>
       <w:r>
-        <w:t>Search Engine Optimization (SEO)</w:t>
+        <w:t>SEO</w:t>
       </w:r>
       <w:r>
         <w:t xml:space="preserve"> | </w:t>
@@ -186,13 +195,14 @@
       <w:r>
         <w:t>Progressive Web Apps</w:t>
       </w:r>
-    </w:p>
-    <w:p>
-      <w:pPr>
-        <w:jc w:val="center"/>
-      </w:pPr>
-      <w:r>
-        <w:t>User Experience (UX)</w:t>
+      <w:r>
+        <w:t xml:space="preserve"> | Agile | Scrum</w:t>
+      </w:r>
+      <w:r>
+        <w:t xml:space="preserve"> | </w:t>
+      </w:r>
+      <w:r>
+        <w:t>UX</w:t>
       </w:r>
       <w:r>
         <w:t xml:space="preserve"> </w:t>
@@ -201,7 +211,10 @@
         <w:t xml:space="preserve">| </w:t>
       </w:r>
       <w:r>
-        <w:t xml:space="preserve">User Interface (UI) </w:t>
+        <w:t>UI</w:t>
+      </w:r>
+      <w:r>
+        <w:t xml:space="preserve"> </w:t>
       </w:r>
       <w:r>
         <w:t xml:space="preserve">| </w:t>

</xml_diff>